<commit_message>
feat: Add SWAPI Character Report Generator
- Create pure browser-based DOCX report generator for Star Wars characters
- Implement docxtemplater + pizzip for dynamic document generation
- Add character data fetching from SWAPI (IDs 1-82)
- Include responsive UI with character selection and template upload
- Add automatic file download functionality
- Configure GitHub Pages deployment with GitHub Actions
- Add comprehensive README with usage instructions
</commit_message>
<xml_diff>
--- a/template.docx
+++ b/template.docx
@@ -46,145 +46,154 @@
     </w:p>
     <w:p>
       <w:pPr>
-        <w:spacing w:after="100" w:before="0" w:line="240" w:lineRule="auto"/>
-        <w:rPr/>
-      </w:pPr>
-      <w:r>
-        <w:rPr>
-          <w:rtl w:val="0"/>
-        </w:rPr>
-        <w:t xml:space="preserve">Name: +++INS character.name+++</w:t>
-      </w:r>
-    </w:p>
-    <w:p>
-      <w:pPr>
-        <w:spacing w:after="100" w:before="0" w:line="240" w:lineRule="auto"/>
-        <w:rPr/>
-      </w:pPr>
-      <w:r>
-        <w:rPr>
-          <w:rtl w:val="0"/>
-        </w:rPr>
-        <w:t xml:space="preserve">Height: +++INS character.height+++</w:t>
-      </w:r>
-    </w:p>
-    <w:p>
-      <w:pPr>
-        <w:spacing w:after="100" w:before="0" w:line="240" w:lineRule="auto"/>
-        <w:rPr/>
-      </w:pPr>
-      <w:r>
-        <w:rPr>
-          <w:rtl w:val="0"/>
-        </w:rPr>
-        <w:t xml:space="preserve">Mass: +++INS character.mass+++</w:t>
-      </w:r>
-    </w:p>
-    <w:p>
-      <w:pPr>
-        <w:spacing w:after="100" w:before="0" w:line="240" w:lineRule="auto"/>
-        <w:rPr/>
-      </w:pPr>
-      <w:r>
-        <w:rPr>
-          <w:rtl w:val="0"/>
-        </w:rPr>
-        <w:t xml:space="preserve">Hair Color: +++INS character.hair_color+++</w:t>
-      </w:r>
-    </w:p>
-    <w:p>
-      <w:pPr>
-        <w:spacing w:after="100" w:before="0" w:line="240" w:lineRule="auto"/>
-        <w:rPr/>
-      </w:pPr>
-      <w:r>
-        <w:rPr>
-          <w:rtl w:val="0"/>
-        </w:rPr>
-        <w:t xml:space="preserve">Skin Color: +++INS character.skin_color+++</w:t>
-      </w:r>
-    </w:p>
-    <w:p>
-      <w:pPr>
-        <w:spacing w:after="100" w:before="0" w:line="240" w:lineRule="auto"/>
-        <w:rPr/>
-      </w:pPr>
-      <w:r>
-        <w:rPr>
-          <w:rtl w:val="0"/>
-        </w:rPr>
-        <w:t xml:space="preserve">Eye Color: +++INS character.eye_color+++</w:t>
-      </w:r>
-    </w:p>
-    <w:p>
-      <w:pPr>
-        <w:spacing w:after="100" w:before="0" w:line="240" w:lineRule="auto"/>
-        <w:rPr/>
-      </w:pPr>
-      <w:r>
-        <w:rPr>
-          <w:rtl w:val="0"/>
-        </w:rPr>
-        <w:t xml:space="preserve">Birth Year: +++INS character.birth_year+++</w:t>
-      </w:r>
-    </w:p>
-    <w:p>
-      <w:pPr>
-        <w:spacing w:after="100" w:before="0" w:line="240" w:lineRule="auto"/>
-        <w:rPr/>
-      </w:pPr>
-      <w:r>
-        <w:rPr>
-          <w:rtl w:val="0"/>
-        </w:rPr>
-        <w:t xml:space="preserve">Gender: +++INS character.gender+++</w:t>
-      </w:r>
-    </w:p>
-    <w:p>
-      <w:pPr>
-        <w:spacing w:after="100" w:before="0" w:line="240" w:lineRule="auto"/>
-        <w:rPr/>
-      </w:pPr>
-      <w:r>
-        <w:rPr>
-          <w:rtl w:val="0"/>
-        </w:rPr>
-        <w:t xml:space="preserve">Homeworld: +++LINK ({url: character.homeworld})+++</w:t>
-      </w:r>
-    </w:p>
-    <w:p>
-      <w:pPr>
-        <w:spacing w:after="100" w:before="0" w:line="240" w:lineRule="auto"/>
-        <w:rPr/>
-      </w:pPr>
-      <w:r>
-        <w:rPr>
-          <w:rtl w:val="0"/>
-        </w:rPr>
-      </w:r>
-    </w:p>
-    <w:p>
-      <w:pPr>
-        <w:spacing w:after="100" w:before="0" w:line="240" w:lineRule="auto"/>
-        <w:rPr/>
-      </w:pPr>
-      <w:r>
-        <w:rPr>
+        <w:spacing w:after="100" w:line="240" w:lineRule="auto"/>
+        <w:rPr/>
+      </w:pPr>
+      <w:r>
+        <w:rPr>
+          <w:rtl w:val="0"/>
+        </w:rPr>
+        <w:t xml:space="preserve">Name: {name}</w:t>
+      </w:r>
+    </w:p>
+    <w:p>
+      <w:pPr>
+        <w:spacing w:after="100" w:before="0" w:line="240" w:lineRule="auto"/>
+        <w:rPr/>
+      </w:pPr>
+      <w:r>
+        <w:rPr>
+          <w:rtl w:val="0"/>
+        </w:rPr>
+        <w:t xml:space="preserve">Height: {height}</w:t>
+      </w:r>
+    </w:p>
+    <w:p>
+      <w:pPr>
+        <w:spacing w:after="100" w:before="0" w:line="240" w:lineRule="auto"/>
+        <w:rPr/>
+      </w:pPr>
+      <w:r>
+        <w:rPr>
+          <w:rtl w:val="0"/>
+        </w:rPr>
+        <w:t xml:space="preserve">Mass: {mass}</w:t>
+      </w:r>
+    </w:p>
+    <w:p>
+      <w:pPr>
+        <w:spacing w:after="100" w:before="0" w:line="240" w:lineRule="auto"/>
+        <w:rPr/>
+      </w:pPr>
+      <w:r>
+        <w:rPr>
+          <w:rtl w:val="0"/>
+        </w:rPr>
+        <w:t xml:space="preserve">Hair Color: {hair_color}</w:t>
+      </w:r>
+    </w:p>
+    <w:p>
+      <w:pPr>
+        <w:spacing w:after="100" w:before="0" w:line="240" w:lineRule="auto"/>
+        <w:rPr/>
+      </w:pPr>
+      <w:r>
+        <w:rPr>
+          <w:rtl w:val="0"/>
+        </w:rPr>
+        <w:t xml:space="preserve">Skin Color: {skin_color}</w:t>
+      </w:r>
+    </w:p>
+    <w:p>
+      <w:pPr>
+        <w:spacing w:after="100" w:before="0" w:line="240" w:lineRule="auto"/>
+        <w:rPr/>
+      </w:pPr>
+      <w:r>
+        <w:rPr>
+          <w:rtl w:val="0"/>
+        </w:rPr>
+        <w:t xml:space="preserve">Eye Color: {eye_color}</w:t>
+      </w:r>
+    </w:p>
+    <w:p>
+      <w:pPr>
+        <w:spacing w:after="100" w:before="0" w:line="240" w:lineRule="auto"/>
+        <w:rPr/>
+      </w:pPr>
+      <w:r>
+        <w:rPr>
+          <w:rtl w:val="0"/>
+        </w:rPr>
+        <w:t xml:space="preserve">Birth Year: {birth_year}</w:t>
+      </w:r>
+    </w:p>
+    <w:p>
+      <w:pPr>
+        <w:spacing w:after="100" w:before="0" w:line="240" w:lineRule="auto"/>
+        <w:rPr/>
+      </w:pPr>
+      <w:r>
+        <w:rPr>
+          <w:rtl w:val="0"/>
+        </w:rPr>
+        <w:t xml:space="preserve">Gender: {gender}</w:t>
+      </w:r>
+    </w:p>
+    <w:p>
+      <w:pPr>
+        <w:spacing w:after="100" w:line="240" w:lineRule="auto"/>
+        <w:rPr/>
+      </w:pPr>
+      <w:r>
+        <w:rPr>
+          <w:rtl w:val="0"/>
+        </w:rPr>
+        <w:t xml:space="preserve">Homeworld: {homeworld}</w:t>
+      </w:r>
+    </w:p>
+    <w:p>
+      <w:pPr>
+        <w:spacing w:after="100" w:line="240" w:lineRule="auto"/>
+        <w:rPr/>
+      </w:pPr>
+      <w:r>
+        <w:rPr>
+          <w:rtl w:val="0"/>
+        </w:rPr>
+      </w:r>
+    </w:p>
+    <w:p>
+      <w:pPr>
+        <w:spacing w:after="100" w:before="0" w:line="240" w:lineRule="auto"/>
+        <w:ind w:left="0" w:firstLine="0"/>
+        <w:rPr/>
+      </w:pPr>
+      <w:r>
+        <w:rPr>
+          <w:b w:val="1"/>
           <w:rtl w:val="0"/>
         </w:rPr>
         <w:t xml:space="preserve">Films:</w:t>
       </w:r>
-    </w:p>
-    <w:p>
-      <w:pPr>
-        <w:spacing w:after="100" w:before="0" w:line="240" w:lineRule="auto"/>
-        <w:rPr/>
-      </w:pPr>
-      <w:r>
-        <w:rPr>
-          <w:rtl w:val="0"/>
-        </w:rPr>
-        <w:t xml:space="preserve">+++FOR film IN character.films+++</w:t>
+      <w:r>
+        <w:rPr>
+          <w:rtl w:val="0"/>
+        </w:rPr>
+        <w:t xml:space="preserve"> </w:t>
+      </w:r>
+    </w:p>
+    <w:p>
+      <w:pPr>
+        <w:spacing w:after="100" w:before="0" w:line="240" w:lineRule="auto"/>
+        <w:ind w:left="0" w:firstLine="0"/>
+        <w:rPr/>
+      </w:pPr>
+      <w:r>
+        <w:rPr>
+          <w:rtl w:val="0"/>
+        </w:rPr>
+        <w:t xml:space="preserve">{#films}</w:t>
       </w:r>
     </w:p>
     <w:p>
@@ -193,61 +202,73 @@
           <w:ilvl w:val="0"/>
           <w:numId w:val="1"/>
         </w:numPr>
-        <w:spacing w:after="100" w:line="240" w:lineRule="auto"/>
+        <w:spacing w:after="100" w:before="0" w:line="240" w:lineRule="auto"/>
         <w:ind w:left="720" w:hanging="360"/>
-      </w:pPr>
-      <w:r>
-        <w:rPr>
-          <w:rtl w:val="0"/>
-        </w:rPr>
-        <w:t xml:space="preserve">  +++LINK ({url: $film})+++</w:t>
-      </w:r>
-    </w:p>
-    <w:p>
-      <w:pPr>
-        <w:spacing w:after="100" w:before="0" w:line="240" w:lineRule="auto"/>
-        <w:rPr/>
-      </w:pPr>
-      <w:r>
-        <w:rPr>
-          <w:rtl w:val="0"/>
-        </w:rPr>
-        <w:t xml:space="preserve">+++END-FOR film+++</w:t>
-      </w:r>
-    </w:p>
-    <w:p>
-      <w:pPr>
-        <w:spacing w:after="100" w:before="0" w:line="240" w:lineRule="auto"/>
-        <w:rPr/>
-      </w:pPr>
-      <w:r>
-        <w:rPr>
-          <w:rtl w:val="0"/>
-        </w:rPr>
-      </w:r>
-    </w:p>
-    <w:p>
-      <w:pPr>
-        <w:spacing w:after="100" w:before="0" w:line="240" w:lineRule="auto"/>
-        <w:rPr/>
-      </w:pPr>
-      <w:r>
-        <w:rPr>
-          <w:rtl w:val="0"/>
-        </w:rPr>
-        <w:t xml:space="preserve">Vehicles:</w:t>
-      </w:r>
-    </w:p>
-    <w:p>
-      <w:pPr>
-        <w:spacing w:after="100" w:before="0" w:line="240" w:lineRule="auto"/>
-        <w:rPr/>
-      </w:pPr>
-      <w:r>
-        <w:rPr>
-          <w:rtl w:val="0"/>
-        </w:rPr>
-        <w:t xml:space="preserve">+++FOR vehicle IN character.vehicles+++</w:t>
+        <w:rPr>
+          <w:u w:val="none"/>
+        </w:rPr>
+      </w:pPr>
+      <w:r>
+        <w:rPr>
+          <w:rtl w:val="0"/>
+        </w:rPr>
+        <w:t xml:space="preserve">  {.}</w:t>
+      </w:r>
+    </w:p>
+    <w:p>
+      <w:pPr>
+        <w:spacing w:after="100" w:before="0" w:line="240" w:lineRule="auto"/>
+        <w:ind w:left="0" w:firstLine="0"/>
+        <w:rPr/>
+      </w:pPr>
+      <w:r>
+        <w:rPr>
+          <w:rtl w:val="0"/>
+        </w:rPr>
+        <w:t xml:space="preserve">{/films}</w:t>
+      </w:r>
+    </w:p>
+    <w:p>
+      <w:pPr>
+        <w:spacing w:after="100" w:before="0" w:line="240" w:lineRule="auto"/>
+        <w:ind w:left="0" w:firstLine="0"/>
+        <w:rPr/>
+      </w:pPr>
+      <w:r>
+        <w:rPr>
+          <w:rtl w:val="0"/>
+        </w:rPr>
+      </w:r>
+    </w:p>
+    <w:p>
+      <w:pPr>
+        <w:spacing w:after="100" w:line="240" w:lineRule="auto"/>
+        <w:rPr/>
+      </w:pPr>
+      <w:r>
+        <w:rPr>
+          <w:b w:val="1"/>
+          <w:rtl w:val="0"/>
+        </w:rPr>
+        <w:t xml:space="preserve">Species:</w:t>
+      </w:r>
+      <w:r>
+        <w:rPr>
+          <w:rtl w:val="0"/>
+        </w:rPr>
+        <w:t xml:space="preserve"> </w:t>
+      </w:r>
+    </w:p>
+    <w:p>
+      <w:pPr>
+        <w:spacing w:after="100" w:line="240" w:lineRule="auto"/>
+        <w:rPr/>
+      </w:pPr>
+      <w:r>
+        <w:rPr>
+          <w:rtl w:val="0"/>
+        </w:rPr>
+        <w:t xml:space="preserve">{#species}</w:t>
       </w:r>
     </w:p>
     <w:p>
@@ -263,54 +284,61 @@
         <w:rPr>
           <w:rtl w:val="0"/>
         </w:rPr>
-        <w:t xml:space="preserve">  +++LINK ({url: $vehicle})+++</w:t>
-      </w:r>
-    </w:p>
-    <w:p>
-      <w:pPr>
-        <w:spacing w:after="100" w:before="0" w:line="240" w:lineRule="auto"/>
-        <w:rPr/>
-      </w:pPr>
-      <w:r>
-        <w:rPr>
-          <w:rtl w:val="0"/>
-        </w:rPr>
-        <w:t xml:space="preserve">+++END-FOR vehicle+++</w:t>
-      </w:r>
-    </w:p>
-    <w:p>
-      <w:pPr>
-        <w:spacing w:after="100" w:before="0" w:line="240" w:lineRule="auto"/>
-        <w:rPr/>
-      </w:pPr>
-      <w:r>
-        <w:rPr>
-          <w:rtl w:val="0"/>
-        </w:rPr>
-      </w:r>
-    </w:p>
-    <w:p>
-      <w:pPr>
-        <w:spacing w:after="100" w:before="0" w:line="240" w:lineRule="auto"/>
-        <w:rPr/>
-      </w:pPr>
-      <w:r>
-        <w:rPr>
-          <w:rtl w:val="0"/>
-        </w:rPr>
-        <w:t xml:space="preserve">Ships:</w:t>
-      </w:r>
-    </w:p>
-    <w:p>
-      <w:pPr>
-        <w:spacing w:after="100" w:before="0" w:line="240" w:lineRule="auto"/>
-        <w:rPr/>
-      </w:pPr>
-      <w:r>
-        <w:rPr>
-          <w:rtl w:val="0"/>
-        </w:rPr>
-        <w:t xml:space="preserve">+++FOR ship IN character.starships+++</w:t>
+        <w:t xml:space="preserve">  {.}</w:t>
+      </w:r>
+    </w:p>
+    <w:p>
+      <w:pPr>
+        <w:spacing w:after="100" w:line="240" w:lineRule="auto"/>
+        <w:rPr/>
+      </w:pPr>
+      <w:r>
+        <w:rPr>
+          <w:rtl w:val="0"/>
+        </w:rPr>
+        <w:t xml:space="preserve">{/species}</w:t>
+      </w:r>
+    </w:p>
+    <w:p>
+      <w:pPr>
+        <w:spacing w:after="100" w:line="240" w:lineRule="auto"/>
+        <w:rPr/>
+      </w:pPr>
+      <w:r>
+        <w:rPr>
+          <w:rtl w:val="0"/>
+        </w:rPr>
+      </w:r>
+    </w:p>
+    <w:p>
+      <w:pPr>
+        <w:spacing w:after="100" w:line="240" w:lineRule="auto"/>
+        <w:rPr/>
+      </w:pPr>
+      <w:r>
+        <w:rPr>
+          <w:b w:val="1"/>
+          <w:rtl w:val="0"/>
+        </w:rPr>
+        <w:t xml:space="preserve">Vehicles:</w:t>
+      </w:r>
+      <w:r>
+        <w:rPr>
+          <w:rtl w:val="0"/>
+        </w:rPr>
+        <w:t xml:space="preserve"> </w:t>
+      </w:r>
+    </w:p>
+    <w:p>
+      <w:pPr>
+        <w:spacing w:after="100" w:line="240" w:lineRule="auto"/>
+        <w:rPr/>
+      </w:pPr>
+      <w:r>
+        <w:rPr>
+          <w:rtl w:val="0"/>
+        </w:rPr>
+        <w:t xml:space="preserve">{#vehicles}</w:t>
       </w:r>
     </w:p>
     <w:p>
@@ -319,97 +347,142 @@
           <w:ilvl w:val="0"/>
           <w:numId w:val="1"/>
         </w:numPr>
-        <w:spacing w:after="100" w:before="0" w:line="240" w:lineRule="auto"/>
+        <w:spacing w:after="100" w:line="240" w:lineRule="auto"/>
         <w:ind w:left="720" w:hanging="360"/>
-        <w:rPr>
-          <w:u w:val="none"/>
-        </w:rPr>
-      </w:pPr>
-      <w:r>
-        <w:rPr>
-          <w:rtl w:val="0"/>
-        </w:rPr>
-        <w:t xml:space="preserve">  +++LINK ({url: $ship})+++</w:t>
-      </w:r>
-    </w:p>
-    <w:p>
-      <w:pPr>
-        <w:spacing w:after="100" w:before="0" w:line="240" w:lineRule="auto"/>
-        <w:rPr/>
-      </w:pPr>
-      <w:r>
-        <w:rPr>
-          <w:rtl w:val="0"/>
-        </w:rPr>
-        <w:t xml:space="preserve">+++END-FOR ship+++</w:t>
-      </w:r>
-    </w:p>
-    <w:p>
-      <w:pPr>
-        <w:spacing w:after="100" w:before="0" w:line="240" w:lineRule="auto"/>
-        <w:rPr/>
-      </w:pPr>
-      <w:r>
-        <w:rPr>
-          <w:rtl w:val="0"/>
-        </w:rPr>
-      </w:r>
-    </w:p>
-    <w:p>
-      <w:pPr>
-        <w:spacing w:after="100" w:line="240" w:lineRule="auto"/>
-        <w:rPr/>
-      </w:pPr>
-      <w:r>
-        <w:rPr>
-          <w:rtl w:val="0"/>
-        </w:rPr>
-        <w:t xml:space="preserve">Created: +++INS new Date(character.created).toLocaleString("en-GB", { dateStyle: "long", timeStyle: "short" })+++</w:t>
-      </w:r>
-    </w:p>
-    <w:p>
-      <w:pPr>
-        <w:spacing w:after="100" w:before="0" w:line="240" w:lineRule="auto"/>
-        <w:rPr/>
-      </w:pPr>
-      <w:r>
-        <w:rPr>
-          <w:rtl w:val="0"/>
-        </w:rPr>
-        <w:t xml:space="preserve">Edited: Created: +++INS new Date(character.edited).toLocaleString("en-GB", { dateStyle: "long", timeStyle: "short" })+++</w:t>
-      </w:r>
-    </w:p>
-    <w:p>
-      <w:pPr>
-        <w:spacing w:after="100" w:before="0" w:line="240" w:lineRule="auto"/>
-        <w:rPr/>
-      </w:pPr>
-      <w:r>
-        <w:rPr>
-          <w:rtl w:val="0"/>
-        </w:rPr>
-        <w:t xml:space="preserve">URL: +++LINK ({url: character.url})+++</w:t>
-      </w:r>
-    </w:p>
-    <w:p>
-      <w:pPr>
-        <w:rPr/>
-      </w:pPr>
-      <w:r>
-        <w:rPr>
-          <w:rtl w:val="0"/>
-        </w:rPr>
-      </w:r>
-    </w:p>
-    <w:p>
-      <w:pPr>
-        <w:rPr/>
-      </w:pPr>
-      <w:r>
-        <w:rPr>
-          <w:rtl w:val="0"/>
-        </w:rPr>
-        <w:t xml:space="preserve">Report generated on: +++INS Intl.DateTimeFormat('en-US', { dateStyle: 'long' }).format(new Date())+++</w:t>
+      </w:pPr>
+      <w:r>
+        <w:rPr>
+          <w:rtl w:val="0"/>
+        </w:rPr>
+        <w:t xml:space="preserve">  {.}</w:t>
+      </w:r>
+    </w:p>
+    <w:p>
+      <w:pPr>
+        <w:spacing w:after="100" w:line="240" w:lineRule="auto"/>
+        <w:rPr/>
+      </w:pPr>
+      <w:r>
+        <w:rPr>
+          <w:rtl w:val="0"/>
+        </w:rPr>
+        <w:t xml:space="preserve">{/vehicles}</w:t>
+      </w:r>
+    </w:p>
+    <w:p>
+      <w:pPr>
+        <w:spacing w:after="100" w:line="240" w:lineRule="auto"/>
+        <w:rPr/>
+      </w:pPr>
+      <w:r>
+        <w:rPr>
+          <w:rtl w:val="0"/>
+        </w:rPr>
+      </w:r>
+    </w:p>
+    <w:p>
+      <w:pPr>
+        <w:spacing w:after="100" w:line="240" w:lineRule="auto"/>
+        <w:rPr/>
+      </w:pPr>
+      <w:r>
+        <w:rPr>
+          <w:b w:val="1"/>
+          <w:rtl w:val="0"/>
+        </w:rPr>
+        <w:t xml:space="preserve">Starships:</w:t>
+      </w:r>
+      <w:r>
+        <w:rPr>
+          <w:rtl w:val="0"/>
+        </w:rPr>
+        <w:t xml:space="preserve"> </w:t>
+      </w:r>
+    </w:p>
+    <w:p>
+      <w:pPr>
+        <w:spacing w:after="100" w:line="240" w:lineRule="auto"/>
+        <w:rPr/>
+      </w:pPr>
+      <w:r>
+        <w:rPr>
+          <w:rtl w:val="0"/>
+        </w:rPr>
+        <w:t xml:space="preserve">{#starships}</w:t>
+      </w:r>
+    </w:p>
+    <w:p>
+      <w:pPr>
+        <w:numPr>
+          <w:ilvl w:val="0"/>
+          <w:numId w:val="1"/>
+        </w:numPr>
+        <w:spacing w:after="100" w:line="240" w:lineRule="auto"/>
+        <w:ind w:left="720" w:hanging="360"/>
+      </w:pPr>
+      <w:r>
+        <w:rPr>
+          <w:rtl w:val="0"/>
+        </w:rPr>
+        <w:t xml:space="preserve">  {.}</w:t>
+      </w:r>
+    </w:p>
+    <w:p>
+      <w:pPr>
+        <w:spacing w:after="100" w:line="240" w:lineRule="auto"/>
+        <w:rPr/>
+      </w:pPr>
+      <w:r>
+        <w:rPr>
+          <w:rtl w:val="0"/>
+        </w:rPr>
+        <w:t xml:space="preserve">{/starships}</w:t>
+      </w:r>
+    </w:p>
+    <w:p>
+      <w:pPr>
+        <w:spacing w:after="100" w:line="240" w:lineRule="auto"/>
+        <w:rPr/>
+      </w:pPr>
+      <w:r>
+        <w:rPr>
+          <w:rtl w:val="0"/>
+        </w:rPr>
+      </w:r>
+    </w:p>
+    <w:p>
+      <w:pPr>
+        <w:spacing w:after="100" w:line="240" w:lineRule="auto"/>
+        <w:rPr/>
+      </w:pPr>
+      <w:r>
+        <w:rPr>
+          <w:rtl w:val="0"/>
+        </w:rPr>
+        <w:t xml:space="preserve">Created: {created}</w:t>
+      </w:r>
+    </w:p>
+    <w:p>
+      <w:pPr>
+        <w:spacing w:after="100" w:line="240" w:lineRule="auto"/>
+        <w:rPr/>
+      </w:pPr>
+      <w:r>
+        <w:rPr>
+          <w:rtl w:val="0"/>
+        </w:rPr>
+        <w:t xml:space="preserve">Edited: {edited}</w:t>
+      </w:r>
+    </w:p>
+    <w:p>
+      <w:pPr>
+        <w:spacing w:after="100" w:line="240" w:lineRule="auto"/>
+        <w:rPr/>
+      </w:pPr>
+      <w:r>
+        <w:rPr>
+          <w:rtl w:val="0"/>
+        </w:rPr>
       </w:r>
     </w:p>
     <w:p>
@@ -447,7 +520,7 @@
     <w:lvl w:ilvl="0">
       <w:start w:val="1"/>
       <w:numFmt w:val="bullet"/>
-      <w:lvlText w:val="●"/>
+      <w:lvlText w:val="➢"/>
       <w:lvlJc w:val="left"/>
       <w:pPr>
         <w:ind w:left="720" w:hanging="360"/>
@@ -459,7 +532,7 @@
     <w:lvl w:ilvl="1">
       <w:start w:val="1"/>
       <w:numFmt w:val="bullet"/>
-      <w:lvlText w:val="-"/>
+      <w:lvlText w:val="○"/>
       <w:lvlJc w:val="left"/>
       <w:pPr>
         <w:ind w:left="1440" w:hanging="360"/>
@@ -471,7 +544,7 @@
     <w:lvl w:ilvl="2">
       <w:start w:val="1"/>
       <w:numFmt w:val="bullet"/>
-      <w:lvlText w:val="-"/>
+      <w:lvlText w:val="■"/>
       <w:lvlJc w:val="left"/>
       <w:pPr>
         <w:ind w:left="2160" w:hanging="360"/>
@@ -483,7 +556,7 @@
     <w:lvl w:ilvl="3">
       <w:start w:val="1"/>
       <w:numFmt w:val="bullet"/>
-      <w:lvlText w:val="-"/>
+      <w:lvlText w:val="●"/>
       <w:lvlJc w:val="left"/>
       <w:pPr>
         <w:ind w:left="2880" w:hanging="360"/>
@@ -495,7 +568,7 @@
     <w:lvl w:ilvl="4">
       <w:start w:val="1"/>
       <w:numFmt w:val="bullet"/>
-      <w:lvlText w:val="-"/>
+      <w:lvlText w:val="○"/>
       <w:lvlJc w:val="left"/>
       <w:pPr>
         <w:ind w:left="3600" w:hanging="360"/>
@@ -507,7 +580,7 @@
     <w:lvl w:ilvl="5">
       <w:start w:val="1"/>
       <w:numFmt w:val="bullet"/>
-      <w:lvlText w:val="-"/>
+      <w:lvlText w:val="■"/>
       <w:lvlJc w:val="left"/>
       <w:pPr>
         <w:ind w:left="4320" w:hanging="360"/>
@@ -519,7 +592,7 @@
     <w:lvl w:ilvl="6">
       <w:start w:val="1"/>
       <w:numFmt w:val="bullet"/>
-      <w:lvlText w:val="-"/>
+      <w:lvlText w:val="●"/>
       <w:lvlJc w:val="left"/>
       <w:pPr>
         <w:ind w:left="5040" w:hanging="360"/>
@@ -531,7 +604,7 @@
     <w:lvl w:ilvl="7">
       <w:start w:val="1"/>
       <w:numFmt w:val="bullet"/>
-      <w:lvlText w:val="-"/>
+      <w:lvlText w:val="○"/>
       <w:lvlJc w:val="left"/>
       <w:pPr>
         <w:ind w:left="5760" w:hanging="360"/>
@@ -543,7 +616,7 @@
     <w:lvl w:ilvl="8">
       <w:start w:val="1"/>
       <w:numFmt w:val="bullet"/>
-      <w:lvlText w:val="-"/>
+      <w:lvlText w:val="■"/>
       <w:lvlJc w:val="left"/>
       <w:pPr>
         <w:ind w:left="6480" w:hanging="360"/>

</xml_diff>